<commit_message>
Create anf modify index.html
</commit_message>
<xml_diff>
--- a/finsl.docx
+++ b/finsl.docx
@@ -1445,6 +1445,111 @@
         </w:drawing>
       </w:r>
     </w:p>
+    <w:p>
+      <w:r>
+        <w:rPr>
+          <w:lang w:val="en-US"/>
+        </w:rPr>
+        <w:t xml:space="preserve">Creating index.html file using </w:t>
+      </w:r>
+      <w:r>
+        <w:t xml:space="preserve">touch </w:t>
+      </w:r>
+      <w:r>
+        <w:t>command:</w:t>
+      </w:r>
+    </w:p>
+    <w:p>
+      <w:r>
+        <w:rPr>
+          <w:noProof/>
+        </w:rPr>
+        <w:drawing>
+          <wp:inline distT="0" distB="0" distL="0" distR="0" wp14:anchorId="023B6AD1" wp14:editId="057335C5">
+            <wp:extent cx="5486400" cy="3086100"/>
+            <wp:effectExtent l="0" t="0" r="0" b="0"/>
+            <wp:docPr id="1336759577" name="Picture 1" descr="A screenshot of a computer&#10;&#10;AI-generated content may be incorrect."/>
+            <wp:cNvGraphicFramePr>
+              <a:graphicFrameLocks xmlns:a="http://schemas.openxmlformats.org/drawingml/2006/main" noChangeAspect="1"/>
+            </wp:cNvGraphicFramePr>
+            <a:graphic xmlns:a="http://schemas.openxmlformats.org/drawingml/2006/main">
+              <a:graphicData uri="http://schemas.openxmlformats.org/drawingml/2006/picture">
+                <pic:pic xmlns:pic="http://schemas.openxmlformats.org/drawingml/2006/picture">
+                  <pic:nvPicPr>
+                    <pic:cNvPr id="1336759577" name="Picture 1" descr="A screenshot of a computer&#10;&#10;AI-generated content may be incorrect."/>
+                    <pic:cNvPicPr/>
+                  </pic:nvPicPr>
+                  <pic:blipFill>
+                    <a:blip r:embed="rId30"/>
+                    <a:stretch>
+                      <a:fillRect/>
+                    </a:stretch>
+                  </pic:blipFill>
+                  <pic:spPr>
+                    <a:xfrm>
+                      <a:off x="0" y="0"/>
+                      <a:ext cx="5486400" cy="3086100"/>
+                    </a:xfrm>
+                    <a:prstGeom prst="rect">
+                      <a:avLst/>
+                    </a:prstGeom>
+                  </pic:spPr>
+                </pic:pic>
+              </a:graphicData>
+            </a:graphic>
+          </wp:inline>
+        </w:drawing>
+      </w:r>
+    </w:p>
+    <w:p>
+      <w:r>
+        <w:t>Modify index.html file.</w:t>
+      </w:r>
+    </w:p>
+    <w:p>
+      <w:r>
+        <w:rPr>
+          <w:noProof/>
+        </w:rPr>
+        <w:lastRenderedPageBreak/>
+        <w:drawing>
+          <wp:inline distT="0" distB="0" distL="0" distR="0" wp14:anchorId="4A2562E6" wp14:editId="765D154D">
+            <wp:extent cx="5486400" cy="3086100"/>
+            <wp:effectExtent l="0" t="0" r="0" b="0"/>
+            <wp:docPr id="1711191734" name="Picture 1" descr="A screenshot of a computer&#10;&#10;AI-generated content may be incorrect."/>
+            <wp:cNvGraphicFramePr>
+              <a:graphicFrameLocks xmlns:a="http://schemas.openxmlformats.org/drawingml/2006/main" noChangeAspect="1"/>
+            </wp:cNvGraphicFramePr>
+            <a:graphic xmlns:a="http://schemas.openxmlformats.org/drawingml/2006/main">
+              <a:graphicData uri="http://schemas.openxmlformats.org/drawingml/2006/picture">
+                <pic:pic xmlns:pic="http://schemas.openxmlformats.org/drawingml/2006/picture">
+                  <pic:nvPicPr>
+                    <pic:cNvPr id="1711191734" name="Picture 1" descr="A screenshot of a computer&#10;&#10;AI-generated content may be incorrect."/>
+                    <pic:cNvPicPr/>
+                  </pic:nvPicPr>
+                  <pic:blipFill>
+                    <a:blip r:embed="rId31"/>
+                    <a:stretch>
+                      <a:fillRect/>
+                    </a:stretch>
+                  </pic:blipFill>
+                  <pic:spPr>
+                    <a:xfrm>
+                      <a:off x="0" y="0"/>
+                      <a:ext cx="5486400" cy="3086100"/>
+                    </a:xfrm>
+                    <a:prstGeom prst="rect">
+                      <a:avLst/>
+                    </a:prstGeom>
+                  </pic:spPr>
+                </pic:pic>
+              </a:graphicData>
+            </a:graphic>
+          </wp:inline>
+        </w:drawing>
+      </w:r>
+    </w:p>
+    <w:p/>
     <w:p>
       <w:pPr>
         <w:rPr>
@@ -2194,7 +2299,6 @@
   <w:style w:type="character" w:default="1" w:styleId="DefaultParagraphFont">
     <w:name w:val="Default Paragraph Font"/>
     <w:uiPriority w:val="1"/>
-    <w:semiHidden/>
     <w:unhideWhenUsed/>
   </w:style>
   <w:style w:type="table" w:default="1" w:styleId="TableNormal">

</xml_diff>